<commit_message>
update connection of accountsettings
</commit_message>
<xml_diff>
--- a/CashMate/CashMate a USER MANUAL.docx
+++ b/CashMate/CashMate a USER MANUAL.docx
@@ -54,7 +54,7 @@
           <w:b/>
           <w:bCs/>
         </w:rPr>
-        <w:t xml:space="preserve">: </w:t>
+        <w:t xml:space="preserve"> </w:t>
       </w:r>
       <w:r>
         <w:rPr>
@@ -78,46 +78,46 @@
           <w:bCs/>
         </w:rPr>
         <w:t>: Navigate Your Finances with Confidence — Your Seamless Path to Effective Financial Management!"</w:t>
+      </w:r>
+    </w:p>
+    <w:p>
+      <w:pPr>
+        <w:jc w:val="center"/>
+        <w:rPr>
+          <w:b/>
+          <w:bCs/>
+        </w:rPr>
+      </w:pPr>
+      <w:r>
+        <w:rPr>
+          <w:bCs/>
+        </w:rPr>
+        <w:t xml:space="preserve">By </w:t>
+      </w:r>
+      <w:r>
+        <w:rPr>
+          <w:b/>
+          <w:bCs/>
+        </w:rPr>
+        <w:t>Blanc Capybara</w:t>
+      </w:r>
+    </w:p>
+    <w:p>
+      <w:pPr>
+        <w:rPr>
+          <w:b/>
+          <w:bCs/>
+        </w:rPr>
+      </w:pPr>
+      <w:r>
+        <w:rPr>
+          <w:b/>
+          <w:bCs/>
+        </w:rPr>
+        <w:t>1. Introduction</w:t>
       </w:r>
       <w:bookmarkStart w:id="0" w:name="_GoBack"/>
       <w:bookmarkEnd w:id="0"/>
-    </w:p>
-    <w:p>
-      <w:pPr>
-        <w:jc w:val="center"/>
-        <w:rPr>
-          <w:b/>
-          <w:bCs/>
-        </w:rPr>
-      </w:pPr>
-      <w:r>
-        <w:rPr>
-          <w:bCs/>
-        </w:rPr>
-        <w:t xml:space="preserve">By </w:t>
-      </w:r>
-      <w:r>
-        <w:rPr>
-          <w:b/>
-          <w:bCs/>
-        </w:rPr>
-        <w:t>Blanc Capybara</w:t>
-      </w:r>
-    </w:p>
-    <w:p>
-      <w:pPr>
-        <w:rPr>
-          <w:b/>
-          <w:bCs/>
-        </w:rPr>
-      </w:pPr>
-      <w:r>
-        <w:rPr>
-          <w:b/>
-          <w:bCs/>
-        </w:rPr>
-        <w:t>1. Introduction</w:t>
-      </w:r>
     </w:p>
     <w:p>
       <w:r>
@@ -2960,6 +2960,7 @@
   <w:style w:type="character" w:default="1" w:styleId="DefaultParagraphFont">
     <w:name w:val="Default Paragraph Font"/>
     <w:uiPriority w:val="1"/>
+    <w:semiHidden/>
     <w:unhideWhenUsed/>
   </w:style>
   <w:style w:type="table" w:default="1" w:styleId="TableNormal">

</xml_diff>

<commit_message>
update get help and user manual
</commit_message>
<xml_diff>
--- a/CashMate/CashMate a USER MANUAL.docx
+++ b/CashMate/CashMate a USER MANUAL.docx
@@ -116,8 +116,6 @@
         </w:rPr>
         <w:t>1. Introduction</w:t>
       </w:r>
-      <w:bookmarkStart w:id="0" w:name="_GoBack"/>
-      <w:bookmarkEnd w:id="0"/>
     </w:p>
     <w:p>
       <w:r>
@@ -259,37 +257,6 @@
     </w:p>
     <w:p>
       <w:r>
-        <w:t>Search Functionality</w:t>
-      </w:r>
-    </w:p>
-    <w:p>
-      <w:pPr>
-        <w:numPr>
-          <w:ilvl w:val="0"/>
-          <w:numId w:val="10"/>
-        </w:numPr>
-      </w:pPr>
-      <w:r>
-        <w:rPr>
-          <w:b/>
-          <w:bCs/>
-        </w:rPr>
-        <w:t>Utilize the Search Bar:</w:t>
-      </w:r>
-    </w:p>
-    <w:p>
-      <w:pPr>
-        <w:numPr>
-          <w:ilvl w:val="1"/>
-          <w:numId w:val="10"/>
-        </w:numPr>
-      </w:pPr>
-      <w:r>
-        <w:t>Located in [specific location] for quickly finding [specific items/services].</w:t>
-      </w:r>
-    </w:p>
-    <w:p>
-      <w:r>
         <w:t>About Website</w:t>
       </w:r>
     </w:p>
@@ -336,8 +303,54 @@
     </w:p>
     <w:p>
       <w:r>
+        <w:t xml:space="preserve">What is </w:t>
+      </w:r>
+      <w:proofErr w:type="spellStart"/>
+      <w:r>
+        <w:t>CashMate</w:t>
+      </w:r>
+      <w:proofErr w:type="spellEnd"/>
+      <w:r>
+        <w:t>?</w:t>
+      </w:r>
+    </w:p>
+    <w:p>
+      <w:proofErr w:type="spellStart"/>
+      <w:r>
+        <w:t>CashMate</w:t>
+      </w:r>
+      <w:proofErr w:type="spellEnd"/>
+      <w:r>
+        <w:t xml:space="preserve"> is an online platform designed for effective financial management, helping individuals track expenses and facilitate savings.</w:t>
+      </w:r>
+    </w:p>
+    <w:p>
+      <w:r>
+        <w:t xml:space="preserve">How does </w:t>
+      </w:r>
+      <w:proofErr w:type="spellStart"/>
+      <w:r>
+        <w:t>CashMate</w:t>
+      </w:r>
+      <w:proofErr w:type="spellEnd"/>
+      <w:r>
+        <w:t xml:space="preserve"> work?</w:t>
+      </w:r>
+    </w:p>
+    <w:p>
+      <w:proofErr w:type="spellStart"/>
+      <w:r>
         <w:lastRenderedPageBreak/>
-        <w:t xml:space="preserve">What is </w:t>
+        <w:t>CashMate</w:t>
+      </w:r>
+      <w:proofErr w:type="spellEnd"/>
+      <w:r>
+        <w:t xml:space="preserve"> allows users to link their bank accounts and credit cards, categorizing transactions, providing spending insights, and assisting in setting and monitoring savings goals.</w:t>
+      </w:r>
+    </w:p>
+    <w:p>
+      <w:r>
+        <w:t xml:space="preserve">Is </w:t>
       </w:r>
       <w:proofErr w:type="spellStart"/>
       <w:r>
@@ -345,22 +358,51 @@
       </w:r>
       <w:proofErr w:type="spellEnd"/>
       <w:r>
+        <w:t xml:space="preserve"> secure?</w:t>
+      </w:r>
+    </w:p>
+    <w:p>
+      <w:r>
+        <w:t xml:space="preserve">Yes, </w:t>
+      </w:r>
+      <w:proofErr w:type="spellStart"/>
+      <w:r>
+        <w:t>CashMate</w:t>
+      </w:r>
+      <w:proofErr w:type="spellEnd"/>
+      <w:r>
+        <w:t xml:space="preserve"> prioritizes security. Robust encryption and strict security measures are in place to safeguard users' financial information.</w:t>
+      </w:r>
+    </w:p>
+    <w:p>
+      <w:r>
+        <w:t xml:space="preserve">Can I create personalized budgets with </w:t>
+      </w:r>
+      <w:proofErr w:type="spellStart"/>
+      <w:r>
+        <w:t>CashMate</w:t>
+      </w:r>
+      <w:proofErr w:type="spellEnd"/>
+      <w:r>
         <w:t>?</w:t>
       </w:r>
     </w:p>
     <w:p>
+      <w:r>
+        <w:t xml:space="preserve">Absolutely! </w:t>
+      </w:r>
       <w:proofErr w:type="spellStart"/>
       <w:r>
         <w:t>CashMate</w:t>
       </w:r>
       <w:proofErr w:type="spellEnd"/>
       <w:r>
-        <w:t xml:space="preserve"> is an online platform designed for effective financial management, helping individuals track expenses and facilitate savings.</w:t>
-      </w:r>
-    </w:p>
-    <w:p>
-      <w:r>
-        <w:t xml:space="preserve">How does </w:t>
+        <w:t xml:space="preserve"> offers customizable budgeting tools for creating budgets tailored to individual needs and goals.</w:t>
+      </w:r>
+    </w:p>
+    <w:p>
+      <w:r>
+        <w:t xml:space="preserve">Does </w:t>
       </w:r>
       <w:proofErr w:type="spellStart"/>
       <w:r>
@@ -368,122 +410,23 @@
       </w:r>
       <w:proofErr w:type="spellEnd"/>
       <w:r>
-        <w:t xml:space="preserve"> work?</w:t>
-      </w:r>
-    </w:p>
-    <w:p>
+        <w:t xml:space="preserve"> provide real-time updates?</w:t>
+      </w:r>
+    </w:p>
+    <w:p>
+      <w:r>
+        <w:t xml:space="preserve">Yes, </w:t>
+      </w:r>
       <w:proofErr w:type="spellStart"/>
       <w:r>
         <w:t>CashMate</w:t>
       </w:r>
       <w:proofErr w:type="spellEnd"/>
       <w:r>
-        <w:t xml:space="preserve"> allows users to link their bank accounts and credit cards, categorizing transactions, providing spending insights, and assisting in setting and monitoring savings goals.</w:t>
-      </w:r>
-    </w:p>
-    <w:p>
-      <w:r>
-        <w:t xml:space="preserve">Is </w:t>
-      </w:r>
-      <w:proofErr w:type="spellStart"/>
-      <w:r>
-        <w:t>CashMate</w:t>
-      </w:r>
-      <w:proofErr w:type="spellEnd"/>
-      <w:r>
-        <w:t xml:space="preserve"> secure?</w:t>
-      </w:r>
-    </w:p>
-    <w:p>
-      <w:r>
-        <w:t xml:space="preserve">Yes, </w:t>
-      </w:r>
-      <w:proofErr w:type="spellStart"/>
-      <w:r>
-        <w:t>CashMate</w:t>
-      </w:r>
-      <w:proofErr w:type="spellEnd"/>
-      <w:r>
-        <w:t xml:space="preserve"> prioritizes security. Robust encryption and strict security measures are in place to safeguard users' financial information.</w:t>
-      </w:r>
-    </w:p>
-    <w:p>
-      <w:r>
-        <w:t xml:space="preserve">Can I create personalized budgets with </w:t>
-      </w:r>
-      <w:proofErr w:type="spellStart"/>
-      <w:r>
-        <w:t>CashMate</w:t>
-      </w:r>
-      <w:proofErr w:type="spellEnd"/>
-      <w:r>
-        <w:t>?</w:t>
-      </w:r>
-    </w:p>
-    <w:p>
-      <w:r>
-        <w:t xml:space="preserve">Absolutely! </w:t>
-      </w:r>
-      <w:proofErr w:type="spellStart"/>
-      <w:r>
-        <w:t>CashMate</w:t>
-      </w:r>
-      <w:proofErr w:type="spellEnd"/>
-      <w:r>
-        <w:t xml:space="preserve"> offers customizable budgeting tools for creating budgets tailored to individual needs and goals.</w:t>
-      </w:r>
-    </w:p>
-    <w:p>
-      <w:r>
-        <w:t xml:space="preserve">Does </w:t>
-      </w:r>
-      <w:proofErr w:type="spellStart"/>
-      <w:r>
-        <w:t>CashMate</w:t>
-      </w:r>
-      <w:proofErr w:type="spellEnd"/>
-      <w:r>
-        <w:t xml:space="preserve"> provide real-time updates?</w:t>
-      </w:r>
-    </w:p>
-    <w:p>
-      <w:r>
-        <w:t xml:space="preserve">Yes, </w:t>
-      </w:r>
-      <w:proofErr w:type="spellStart"/>
-      <w:r>
-        <w:t>CashMate</w:t>
-      </w:r>
-      <w:proofErr w:type="spellEnd"/>
-      <w:r>
-        <w:t xml:space="preserve"> provides real-time updates on transactions and expenses, ensuring users have the most current financial information.</w:t>
-      </w:r>
-    </w:p>
-    <w:p>
-      <w:r>
-        <w:t xml:space="preserve">Can I access </w:t>
-      </w:r>
-      <w:proofErr w:type="spellStart"/>
-      <w:r>
-        <w:t>CashMate</w:t>
-      </w:r>
-      <w:proofErr w:type="spellEnd"/>
-      <w:r>
-        <w:t xml:space="preserve"> on my mobile device?</w:t>
-      </w:r>
-    </w:p>
-    <w:p>
-      <w:r>
-        <w:t xml:space="preserve">Yes, </w:t>
-      </w:r>
-      <w:proofErr w:type="spellStart"/>
-      <w:r>
-        <w:t>CashMate</w:t>
-      </w:r>
-      <w:proofErr w:type="spellEnd"/>
-      <w:r>
-        <w:t xml:space="preserve"> is accessible via web browsers on desktops, laptops, tablets, and mobile phones, enabling users to manage finances on the go.</w:t>
-      </w:r>
+        <w:t xml:space="preserve"> provides real-time updates on transactions and expenses, ensuring users have the most </w:t>
+      </w:r>
+      <w:bookmarkStart w:id="0" w:name="_GoBack"/>
+      <w:bookmarkEnd w:id="0"/>
     </w:p>
     <w:p>
       <w:r>

</xml_diff>